<commit_message>
modelo del dominio 2
</commit_message>
<xml_diff>
--- a/Asociaciones.docx
+++ b/Asociaciones.docx
@@ -111,7 +111,6 @@
                 <w:szCs w:val="24"/>
               </w:rPr>
             </w:pPr>
-            <w:proofErr w:type="spellStart"/>
             <w:r>
               <w:rPr>
                 <w:sz w:val="24"/>
@@ -126,37 +125,50 @@
               </w:rPr>
               <w:t>detalle</w:t>
             </w:r>
-            <w:proofErr w:type="spellEnd"/>
-            <w:r>
-              <w:rPr>
-                <w:sz w:val="24"/>
-                <w:szCs w:val="24"/>
-              </w:rPr>
-              <w:t xml:space="preserve"> - Venta</w:t>
-            </w:r>
-            <w:r>
-              <w:rPr>
-                <w:sz w:val="24"/>
-                <w:szCs w:val="24"/>
-              </w:rPr>
-              <w:t xml:space="preserve">, </w:t>
-            </w:r>
-            <w:proofErr w:type="spellStart"/>
-            <w:r>
-              <w:rPr>
-                <w:sz w:val="24"/>
-                <w:szCs w:val="24"/>
-              </w:rPr>
-              <w:t>detalle_</w:t>
-            </w:r>
-            <w:r>
-              <w:rPr>
-                <w:sz w:val="24"/>
-                <w:szCs w:val="24"/>
-              </w:rPr>
-              <w:t>producto</w:t>
-            </w:r>
-            <w:proofErr w:type="spellEnd"/>
+            <w:r>
+              <w:rPr>
+                <w:sz w:val="24"/>
+                <w:szCs w:val="24"/>
+              </w:rPr>
+              <w:t xml:space="preserve"> </w:t>
+            </w:r>
+            <w:r>
+              <w:rPr>
+                <w:sz w:val="24"/>
+                <w:szCs w:val="24"/>
+              </w:rPr>
+              <w:t>–</w:t>
+            </w:r>
+            <w:r>
+              <w:rPr>
+                <w:sz w:val="24"/>
+                <w:szCs w:val="24"/>
+              </w:rPr>
+              <w:t xml:space="preserve"> Venta</w:t>
+            </w:r>
+            <w:r>
+              <w:rPr>
+                <w:sz w:val="24"/>
+                <w:szCs w:val="24"/>
+              </w:rPr>
+              <w:t>,</w:t>
+            </w:r>
+            <w:r>
+              <w:rPr>
+                <w:sz w:val="24"/>
+                <w:szCs w:val="24"/>
+              </w:rPr>
+              <w:t xml:space="preserve"> </w:t>
+            </w:r>
+            <w:bookmarkStart w:id="0" w:name="_GoBack"/>
+            <w:bookmarkEnd w:id="0"/>
+            <w:r>
+              <w:rPr>
+                <w:sz w:val="24"/>
+                <w:szCs w:val="24"/>
+              </w:rPr>
+              <w:t>detalle-producto</w:t>
+            </w:r>
             <w:r>
               <w:rPr>
                 <w:sz w:val="24"/>
@@ -276,7 +288,6 @@
                 <w:szCs w:val="24"/>
               </w:rPr>
             </w:pPr>
-            <w:proofErr w:type="spellStart"/>
             <w:r>
               <w:rPr>
                 <w:sz w:val="24"/>
@@ -284,7 +295,6 @@
               </w:rPr>
               <w:t>DescProd</w:t>
             </w:r>
-            <w:proofErr w:type="spellEnd"/>
             <w:r>
               <w:rPr>
                 <w:sz w:val="24"/>
@@ -350,21 +360,12 @@
                 <w:szCs w:val="24"/>
               </w:rPr>
             </w:pPr>
-            <w:proofErr w:type="spellStart"/>
-            <w:r>
-              <w:rPr>
-                <w:sz w:val="24"/>
-                <w:szCs w:val="24"/>
-              </w:rPr>
-              <w:t>Venta_detalle</w:t>
-            </w:r>
-            <w:proofErr w:type="spellEnd"/>
-            <w:r>
-              <w:rPr>
-                <w:sz w:val="24"/>
-                <w:szCs w:val="24"/>
-              </w:rPr>
-              <w:t xml:space="preserve"> - Venta</w:t>
+            <w:r>
+              <w:rPr>
+                <w:sz w:val="24"/>
+                <w:szCs w:val="24"/>
+              </w:rPr>
+              <w:t>Venta_detalle - Venta</w:t>
             </w:r>
           </w:p>
         </w:tc>
@@ -686,8 +687,6 @@
               </w:rPr>
               <w:t>Registro-Tienda</w:t>
             </w:r>
-            <w:bookmarkStart w:id="0" w:name="_GoBack"/>
-            <w:bookmarkEnd w:id="0"/>
           </w:p>
         </w:tc>
       </w:tr>

</xml_diff>